<commit_message>
Update modular split plan: Honeywell owns full delivery, flow tube upright transport, additional mounting points
Co-Authored-By: Claude Opus 4.6 <noreply@anthropic.com>
</commit_message>
<xml_diff>
--- a/projects/snorre-a-compact-prover/engineering/Modular_Split_Execution_Plan_SVP085.docx
+++ b/projects/snorre-a-compact-prover/engineering/Modular_Split_Execution_Plan_SVP085.docx
@@ -1429,12 +1429,22 @@
         <w:pStyle w:val="Heading3"/>
       </w:pPr>
       <w:r>
-        <w:t>3.1 Key Insight: Rotate 90° to Pass Through Door</w:t>
+        <w:t>3.1 Key Insight: Different Strategy per Module Type</w:t>
       </w:r>
     </w:p>
     <w:p>
       <w:r>
-        <w:t>The SVP085 cross-section in normal upright orientation (1,448 mm W × ~2,286 mm H) does not fit through the 1,400 × 2,200 mm door. However, if the modules are flipped on their side (rotated 90°), the geometry changes dramatically:</w:t>
+        <w:t>The SVP085 cross-section in normal upright orientation (1,448 mm W × ~2,286 mm H) does not fit through the 1,400 × 2,200 mm door. The solution uses two different transport strategies depending on the component shape:</w:t>
+      </w:r>
+    </w:p>
+    <w:p>
+      <w:r>
+        <w:t>A) Flow tube (cylindrical, ~Ø400 mm): Does NOT need to be flipped. The flow tube is round — it fits through the door in any orientation. It is valved off, mounted to a temporary Sifab-fabricated transport frame, and rolled straight through the door on a dolly.</w:t>
+      </w:r>
+    </w:p>
+    <w:p>
+      <w:r>
+        <w:t>B) Frame sections (rectangular, 1,448 mm wide): Must be flipped 90° on their side. In flipped orientation the cross-section becomes ~756 mm × 1,448 mm — fits within the 1,400 × 2,200 mm door.</w:t>
       </w:r>
     </w:p>
     <w:tbl>
@@ -1444,54 +1454,68 @@
         <w:tblLook w:firstColumn="1" w:firstRow="1" w:lastColumn="0" w:lastRow="0" w:noHBand="0" w:noVBand="1" w:val="04A0"/>
       </w:tblPr>
       <w:tblGrid>
-        <w:gridCol w:w="2160"/>
-        <w:gridCol w:w="2160"/>
-        <w:gridCol w:w="2160"/>
-        <w:gridCol w:w="2160"/>
+        <w:gridCol w:w="1728"/>
+        <w:gridCol w:w="1728"/>
+        <w:gridCol w:w="1728"/>
+        <w:gridCol w:w="1728"/>
+        <w:gridCol w:w="1728"/>
       </w:tblGrid>
       <w:tr>
         <w:tc>
           <w:tcPr>
-            <w:tcW w:type="dxa" w:w="2160"/>
+            <w:tcW w:type="dxa" w:w="1728"/>
           </w:tcPr>
           <w:p>
             <w:r>
               <w:rPr>
                 <w:b/>
               </w:rPr>
-              <w:t>Orientation</w:t>
-            </w:r>
-          </w:p>
-        </w:tc>
-        <w:tc>
-          <w:tcPr>
-            <w:tcW w:type="dxa" w:w="2160"/>
+              <w:t>Component</w:t>
+            </w:r>
+          </w:p>
+        </w:tc>
+        <w:tc>
+          <w:tcPr>
+            <w:tcW w:type="dxa" w:w="1728"/>
           </w:tcPr>
           <w:p>
             <w:r>
               <w:rPr>
                 <w:b/>
               </w:rPr>
-              <w:t>Width (through door)</w:t>
-            </w:r>
-          </w:p>
-        </w:tc>
-        <w:tc>
-          <w:tcPr>
-            <w:tcW w:type="dxa" w:w="2160"/>
+              <w:t>Shape</w:t>
+            </w:r>
+          </w:p>
+        </w:tc>
+        <w:tc>
+          <w:tcPr>
+            <w:tcW w:type="dxa" w:w="1728"/>
           </w:tcPr>
           <w:p>
             <w:r>
               <w:rPr>
                 <w:b/>
               </w:rPr>
-              <w:t>Height (through door)</w:t>
-            </w:r>
-          </w:p>
-        </w:tc>
-        <w:tc>
-          <w:tcPr>
-            <w:tcW w:type="dxa" w:w="2160"/>
+              <w:t>Transport Orientation</w:t>
+            </w:r>
+          </w:p>
+        </w:tc>
+        <w:tc>
+          <w:tcPr>
+            <w:tcW w:type="dxa" w:w="1728"/>
+          </w:tcPr>
+          <w:p>
+            <w:r>
+              <w:rPr>
+                <w:b/>
+              </w:rPr>
+              <w:t>Cross-section through door</w:t>
+            </w:r>
+          </w:p>
+        </w:tc>
+        <w:tc>
+          <w:tcPr>
+            <w:tcW w:type="dxa" w:w="1728"/>
           </w:tcPr>
           <w:p>
             <w:r>
@@ -1506,41 +1530,51 @@
       <w:tr>
         <w:tc>
           <w:tcPr>
-            <w:tcW w:type="dxa" w:w="2160"/>
-          </w:tcPr>
-          <w:p>
-            <w:r>
-              <w:t>Upright (normal)</w:t>
-            </w:r>
-          </w:p>
-        </w:tc>
-        <w:tc>
-          <w:tcPr>
-            <w:tcW w:type="dxa" w:w="2160"/>
-          </w:tcPr>
-          <w:p>
-            <w:r>
-              <w:t>1,448 mm</w:t>
-            </w:r>
-          </w:p>
-        </w:tc>
-        <w:tc>
-          <w:tcPr>
-            <w:tcW w:type="dxa" w:w="2160"/>
-          </w:tcPr>
-          <w:p>
-            <w:r>
-              <w:t>~2,286 mm</w:t>
-            </w:r>
-          </w:p>
-        </w:tc>
-        <w:tc>
-          <w:tcPr>
-            <w:tcW w:type="dxa" w:w="2160"/>
-          </w:tcPr>
-          <w:p>
-            <w:r>
-              <w:t>NO — too wide AND too tall</w:t>
+            <w:tcW w:type="dxa" w:w="1728"/>
+          </w:tcPr>
+          <w:p>
+            <w:r>
+              <w:t>Flow tube on temp. frame</w:t>
+            </w:r>
+          </w:p>
+        </w:tc>
+        <w:tc>
+          <w:tcPr>
+            <w:tcW w:type="dxa" w:w="1728"/>
+          </w:tcPr>
+          <w:p>
+            <w:r>
+              <w:t>Cylindrical Ø400</w:t>
+            </w:r>
+          </w:p>
+        </w:tc>
+        <w:tc>
+          <w:tcPr>
+            <w:tcW w:type="dxa" w:w="1728"/>
+          </w:tcPr>
+          <w:p>
+            <w:r>
+              <w:t>Upright — no flip needed</w:t>
+            </w:r>
+          </w:p>
+        </w:tc>
+        <w:tc>
+          <w:tcPr>
+            <w:tcW w:type="dxa" w:w="1728"/>
+          </w:tcPr>
+          <w:p>
+            <w:r>
+              <w:t>~800 × ~600 mm</w:t>
+            </w:r>
+          </w:p>
+        </w:tc>
+        <w:tc>
+          <w:tcPr>
+            <w:tcW w:type="dxa" w:w="1728"/>
+          </w:tcPr>
+          <w:p>
+            <w:r>
+              <w:t>YES</w:t>
             </w:r>
           </w:p>
         </w:tc>
@@ -1548,51 +1582,160 @@
       <w:tr>
         <w:tc>
           <w:tcPr>
-            <w:tcW w:type="dxa" w:w="2160"/>
-          </w:tcPr>
-          <w:p>
-            <w:r>
-              <w:t>Flipped on side</w:t>
-            </w:r>
-          </w:p>
-        </w:tc>
-        <w:tc>
-          <w:tcPr>
-            <w:tcW w:type="dxa" w:w="2160"/>
-          </w:tcPr>
-          <w:p>
-            <w:r>
-              <w:t>~756 mm (I/O height)</w:t>
-            </w:r>
-          </w:p>
-        </w:tc>
-        <w:tc>
-          <w:tcPr>
-            <w:tcW w:type="dxa" w:w="2160"/>
-          </w:tcPr>
-          <w:p>
-            <w:r>
-              <w:t>1,448 mm (frame width)</w:t>
-            </w:r>
-          </w:p>
-        </w:tc>
-        <w:tc>
-          <w:tcPr>
-            <w:tcW w:type="dxa" w:w="2160"/>
-          </w:tcPr>
-          <w:p>
-            <w:r>
-              <w:t>YES — 756 &lt; 1,400 and 1,448 &lt; 2,200</w:t>
+            <w:tcW w:type="dxa" w:w="1728"/>
+          </w:tcPr>
+          <w:p>
+            <w:r>
+              <w:t>Frame sections</w:t>
+            </w:r>
+          </w:p>
+        </w:tc>
+        <w:tc>
+          <w:tcPr>
+            <w:tcW w:type="dxa" w:w="1728"/>
+          </w:tcPr>
+          <w:p>
+            <w:r>
+              <w:t>Rectangular 1,448 W</w:t>
+            </w:r>
+          </w:p>
+        </w:tc>
+        <w:tc>
+          <w:tcPr>
+            <w:tcW w:type="dxa" w:w="1728"/>
+          </w:tcPr>
+          <w:p>
+            <w:r>
+              <w:t>Flipped 90° on side</w:t>
+            </w:r>
+          </w:p>
+        </w:tc>
+        <w:tc>
+          <w:tcPr>
+            <w:tcW w:type="dxa" w:w="1728"/>
+          </w:tcPr>
+          <w:p>
+            <w:r>
+              <w:t>~756 × 1,448 mm</w:t>
+            </w:r>
+          </w:p>
+        </w:tc>
+        <w:tc>
+          <w:tcPr>
+            <w:tcW w:type="dxa" w:w="1728"/>
+          </w:tcPr>
+          <w:p>
+            <w:r>
+              <w:t>YES</w:t>
+            </w:r>
+          </w:p>
+        </w:tc>
+      </w:tr>
+      <w:tr>
+        <w:tc>
+          <w:tcPr>
+            <w:tcW w:type="dxa" w:w="1728"/>
+          </w:tcPr>
+          <w:p>
+            <w:r>
+              <w:t>Hydraulic drive</w:t>
+            </w:r>
+          </w:p>
+        </w:tc>
+        <w:tc>
+          <w:tcPr>
+            <w:tcW w:type="dxa" w:w="1728"/>
+          </w:tcPr>
+          <w:p>
+            <w:r>
+              <w:t>Compact box</w:t>
+            </w:r>
+          </w:p>
+        </w:tc>
+        <w:tc>
+          <w:tcPr>
+            <w:tcW w:type="dxa" w:w="1728"/>
+          </w:tcPr>
+          <w:p>
+            <w:r>
+              <w:t>Upright</w:t>
+            </w:r>
+          </w:p>
+        </w:tc>
+        <w:tc>
+          <w:tcPr>
+            <w:tcW w:type="dxa" w:w="1728"/>
+          </w:tcPr>
+          <w:p>
+            <w:r>
+              <w:t>~800 × 800 mm</w:t>
+            </w:r>
+          </w:p>
+        </w:tc>
+        <w:tc>
+          <w:tcPr>
+            <w:tcW w:type="dxa" w:w="1728"/>
+          </w:tcPr>
+          <w:p>
+            <w:r>
+              <w:t>YES</w:t>
+            </w:r>
+          </w:p>
+        </w:tc>
+      </w:tr>
+      <w:tr>
+        <w:tc>
+          <w:tcPr>
+            <w:tcW w:type="dxa" w:w="1728"/>
+          </w:tcPr>
+          <w:p>
+            <w:r>
+              <w:t>Controller + accessories</w:t>
+            </w:r>
+          </w:p>
+        </w:tc>
+        <w:tc>
+          <w:tcPr>
+            <w:tcW w:type="dxa" w:w="1728"/>
+          </w:tcPr>
+          <w:p>
+            <w:r>
+              <w:t>Various small</w:t>
+            </w:r>
+          </w:p>
+        </w:tc>
+        <w:tc>
+          <w:tcPr>
+            <w:tcW w:type="dxa" w:w="1728"/>
+          </w:tcPr>
+          <w:p>
+            <w:r>
+              <w:t>Upright</w:t>
+            </w:r>
+          </w:p>
+        </w:tc>
+        <w:tc>
+          <w:tcPr>
+            <w:tcW w:type="dxa" w:w="1728"/>
+          </w:tcPr>
+          <w:p>
+            <w:r>
+              <w:t>All &lt; 1,200 mm</w:t>
+            </w:r>
+          </w:p>
+        </w:tc>
+        <w:tc>
+          <w:tcPr>
+            <w:tcW w:type="dxa" w:w="1728"/>
+          </w:tcPr>
+          <w:p>
+            <w:r>
+              <w:t>YES</w:t>
             </w:r>
           </w:p>
         </w:tc>
       </w:tr>
     </w:tbl>
-    <w:p>
-      <w:r>
-        <w:t>Transport method: Each module is placed on a rolling cradle/dolly, flipped on its side, and rolled through the door opening. This eliminates the width problem entirely.</w:t>
-      </w:r>
-    </w:p>
     <w:p>
       <w:r>
         <w:t>Remaining constraint: The 5,258 mm overall length must be split into sections short enough to maneuver through corridors and around corners on the platform.</w:t>
@@ -1634,12 +1777,12 @@
         <w:pStyle w:val="Heading3"/>
       </w:pPr>
       <w:r>
-        <w:t>Module 1: Flow Tube Assembly (THE CRITICAL MODULE)</w:t>
+        <w:t>Module 1: Flow Tube on Temporary Transport Frame (THE CRITICAL MODULE)</w:t>
       </w:r>
     </w:p>
     <w:p>
       <w:r>
-        <w:t>Description: The precision-calibrated flow tube with detector switches, removed from the structural frame. Transported on its side in a custom cradle.</w:t>
+        <w:t>Description: The precision-calibrated flow tube with detector switches, removed from the Honeywell frame, valved off, and mounted to a temporary Sifab-fabricated transport frame. The flow tube is cylindrical (~Ø400 mm) — it does NOT need to be flipped. It rolls straight through the door upright on its temporary frame.</w:t>
       </w:r>
     </w:p>
     <w:tbl>
@@ -1687,7 +1830,7 @@
           </w:tcPr>
           <w:p>
             <w:r>
-              <w:t>Estimated dimensions (tube)</w:t>
+              <w:t>Flow tube dimensions</w:t>
             </w:r>
           </w:p>
         </w:tc>
@@ -1697,7 +1840,7 @@
           </w:tcPr>
           <w:p>
             <w:r>
-              <w:t>~3,500 × Ø400 mm</w:t>
+              <w:t>~3,500 × Ø400 mm (cylindrical)</w:t>
             </w:r>
           </w:p>
         </w:tc>
@@ -1709,7 +1852,7 @@
           </w:tcPr>
           <w:p>
             <w:r>
-              <w:t>With transport cradle (flipped)</w:t>
+              <w:t>Temporary transport frame</w:t>
             </w:r>
           </w:p>
         </w:tc>
@@ -1719,7 +1862,7 @@
           </w:tcPr>
           <w:p>
             <w:r>
-              <w:t>~3,600 × 800 × 600 mm</w:t>
+              <w:t>~3,600 × 800 × 800 mm</w:t>
             </w:r>
           </w:p>
         </w:tc>
@@ -1731,7 +1874,7 @@
           </w:tcPr>
           <w:p>
             <w:r>
-              <w:t>Estimated weight</w:t>
+              <w:t>Estimated weight (tube + temp. frame)</w:t>
             </w:r>
           </w:p>
         </w:tc>
@@ -1741,7 +1884,7 @@
           </w:tcPr>
           <w:p>
             <w:r>
-              <w:t>~1,500–2,000 kg</w:t>
+              <w:t>~1,700–2,200 kg</w:t>
             </w:r>
           </w:p>
         </w:tc>
@@ -1763,7 +1906,7 @@
           </w:tcPr>
           <w:p>
             <w:r>
-              <w:t>Flipped on side, on rolling dolly</w:t>
+              <w:t>UPRIGHT — no flipping needed (tube is round)</w:t>
             </w:r>
           </w:p>
         </w:tc>
@@ -1785,12 +1928,65 @@
           </w:tcPr>
           <w:p>
             <w:r>
-              <w:t>YES (800 mm W × 600 mm H, well within 1,400 × 2,200)</w:t>
+              <w:t>YES (~800 mm W × ~800 mm H, well within 1,400 × 2,200)</w:t>
             </w:r>
           </w:p>
         </w:tc>
       </w:tr>
     </w:tbl>
+    <w:p>
+      <w:r>
+        <w:t>Temporary transport frame concept:</w:t>
+      </w:r>
+    </w:p>
+    <w:p>
+      <w:pPr>
+        <w:pStyle w:val="ListBullet"/>
+      </w:pPr>
+      <w:r>
+        <w:t>Sifab designs and fabricates a SS316L temporary frame specifically for moving the flow tube through the platform door</w:t>
+      </w:r>
+    </w:p>
+    <w:p>
+      <w:pPr>
+        <w:pStyle w:val="ListBullet"/>
+      </w:pPr>
+      <w:r>
+        <w:t>Frame includes: saddle supports for the tube, isolation valves on both ends, rollers/wheels on the base, lifting lugs per Norsok R-002, shock-absorbing mounts</w:t>
+      </w:r>
+    </w:p>
+    <w:p>
+      <w:pPr>
+        <w:pStyle w:val="ListBullet"/>
+      </w:pPr>
+      <w:r>
+        <w:t>The flow tube is valved off at both flanged ends to seal and protect the precision-calibrated bore</w:t>
+      </w:r>
+    </w:p>
+    <w:p>
+      <w:pPr>
+        <w:pStyle w:val="ListBullet"/>
+      </w:pPr>
+      <w:r>
+        <w:t>Flange protection covers on RTJ faces (ANSI CL600)</w:t>
+      </w:r>
+    </w:p>
+    <w:p>
+      <w:pPr>
+        <w:pStyle w:val="ListBullet"/>
+      </w:pPr>
+      <w:r>
+        <w:t>After transport through the door, the flow tube is lifted off the temporary frame and mounted back onto the reassembled original Honeywell frame</w:t>
+      </w:r>
+    </w:p>
+    <w:p>
+      <w:pPr>
+        <w:pStyle w:val="ListBullet"/>
+      </w:pPr>
+      <w:r>
+        <w:t>The temporary frame then comes back out through the door — it is only used for transport</w:t>
+      </w:r>
+    </w:p>
     <w:p>
       <w:r>
         <w:t>Critical requirements:</w:t>
@@ -1833,22 +2029,6 @@
         <w:pStyle w:val="ListBullet"/>
       </w:pPr>
       <w:r>
-        <w:t>Flow tube valved off and mounted to a temporary transport frame (Sifab to design and fabricate, SS316L)</w:t>
-      </w:r>
-    </w:p>
-    <w:p>
-      <w:pPr>
-        <w:pStyle w:val="ListBullet"/>
-      </w:pPr>
-      <w:r>
-        <w:t>Temporary frame provides structural support, rolling capability, and protection during transport through corridors</w:t>
-      </w:r>
-    </w:p>
-    <w:p>
-      <w:pPr>
-        <w:pStyle w:val="ListBullet"/>
-      </w:pPr>
-      <w:r>
         <w:t>Piston and rod assembly removed and transported separately (inside Module 3)</w:t>
       </w:r>
     </w:p>
@@ -1857,12 +2037,12 @@
         <w:pStyle w:val="ListBullet"/>
       </w:pPr>
       <w:r>
-        <w:t>After reassembly, a water draw test is MANDATORY to verify calibration</w:t>
+        <w:t>After reassembly on the original Honeywell frame, a water draw test (SAT) is MANDATORY to verify calibration</w:t>
       </w:r>
     </w:p>
     <w:p>
       <w:r>
-        <w:t>Sifab scope:</w:t>
+        <w:t>Honeywell scope (included in bid):</w:t>
       </w:r>
     </w:p>
     <w:p>
@@ -1870,7 +2050,7 @@
         <w:pStyle w:val="ListBullet"/>
       </w:pPr>
       <w:r>
-        <w:t>Design and fabricate SS316L temporary transport frame for flow tube — with valve isolation, shock mounts, rollers, and lifting lugs</w:t>
+        <w:t>Design and supply SS316L temporary transport frame with:</w:t>
       </w:r>
     </w:p>
     <w:p>
@@ -1878,7 +2058,7 @@
         <w:pStyle w:val="ListBullet"/>
       </w:pPr>
       <w:r>
-        <w:t>Temporary frame sized to fit through door when flipped (max cross-section 1,350 × 2,150 mm)</w:t>
+        <w:t>Saddle supports sized to flow tube OD</w:t>
       </w:r>
     </w:p>
     <w:p>
@@ -1886,7 +2066,31 @@
         <w:pStyle w:val="ListBullet"/>
       </w:pPr>
       <w:r>
-        <w:t>Valves on flow tube ends to seal and protect the calibrated bore during transport</w:t>
+        <w:t>Isolation valves (CL600) on both ends</w:t>
+      </w:r>
+    </w:p>
+    <w:p>
+      <w:pPr>
+        <w:pStyle w:val="ListBullet"/>
+      </w:pPr>
+      <w:r>
+        <w:t>Rollers/wheels rated for ~2,200 kg</w:t>
+      </w:r>
+    </w:p>
+    <w:p>
+      <w:pPr>
+        <w:pStyle w:val="ListBullet"/>
+      </w:pPr>
+      <w:r>
+        <w:t>Shock-absorbing mounts to protect calibrated bore</w:t>
+      </w:r>
+    </w:p>
+    <w:p>
+      <w:pPr>
+        <w:pStyle w:val="ListBullet"/>
+      </w:pPr>
+      <w:r>
+        <w:t>Lifting lugs per Norsok R-002</w:t>
       </w:r>
     </w:p>
     <w:p>
@@ -1902,7 +2106,7 @@
         <w:pStyle w:val="ListBullet"/>
       </w:pPr>
       <w:r>
-        <w:t>Lifting lugs per Norsok R-002</w:t>
+        <w:t>Transport procedure and rigging plan</w:t>
       </w:r>
     </w:p>
     <w:p>
@@ -2393,7 +2597,7 @@
     </w:p>
     <w:p>
       <w:r>
-        <w:t>Sifab scope:</w:t>
+        <w:t>Honeywell scope (included in bid):</w:t>
       </w:r>
     </w:p>
     <w:p>
@@ -2401,7 +2605,7 @@
         <w:pStyle w:val="ListBullet"/>
       </w:pPr>
       <w:r>
-        <w:t>Structural engineering for frame splice design (bolted connections, Norsok M-101)</w:t>
+        <w:t>Frame splice design engineering (bolted connections, Norsok M-101)</w:t>
       </w:r>
     </w:p>
     <w:p>
@@ -2430,7 +2634,7 @@
     </w:p>
     <w:p>
       <w:r>
-        <w:t>KEY ENGINEERING REQUIREMENT — Frame Splice Design:</w:t>
+        <w:t>KEY ENGINEERING REQUIREMENT 1 — Frame Splice Design:</w:t>
       </w:r>
     </w:p>
     <w:p>
@@ -2460,6 +2664,61 @@
       </w:pPr>
       <w:r>
         <w:t>Honeywell designs splice from the start — frame built in two halves with factory-machined joint (preferred)</w:t>
+      </w:r>
+    </w:p>
+    <w:p>
+      <w:r>
+        <w:t>KEY ENGINEERING REQUIREMENT 2 — Additional Flow Tube Mounting Points:</w:t>
+      </w:r>
+    </w:p>
+    <w:p>
+      <w:r>
+        <w:t>The standard SVP085 has only 2 mounting points where the flow tube attaches to the frame. When the frame is split, the flow tube must also be supported at each splice location. Otherwise the tube will be unsupported at the joint, creating a bending moment under operating loads (piston cycling, vibration, thermal expansion).</w:t>
+      </w:r>
+    </w:p>
+    <w:p>
+      <w:r>
+        <w:t>Requirement: Add a flow tube mounting/support point at each frame splice location. This means:</w:t>
+      </w:r>
+    </w:p>
+    <w:p>
+      <w:pPr>
+        <w:pStyle w:val="ListBullet"/>
+      </w:pPr>
+      <w:r>
+        <w:t>If frame is split into 2 sections → 1 additional mounting point at the splice (total: 3)</w:t>
+      </w:r>
+    </w:p>
+    <w:p>
+      <w:pPr>
+        <w:pStyle w:val="ListBullet"/>
+      </w:pPr>
+      <w:r>
+        <w:t>Each frame section must have at least 1 flow tube mounting point</w:t>
+      </w:r>
+    </w:p>
+    <w:p>
+      <w:pPr>
+        <w:pStyle w:val="ListBullet"/>
+      </w:pPr>
+      <w:r>
+        <w:t>Additional mounting points must NOT alter the calibrated bore geometry — they must be external saddle supports, not clamps that deform the tube</w:t>
+      </w:r>
+    </w:p>
+    <w:p>
+      <w:pPr>
+        <w:pStyle w:val="ListBullet"/>
+      </w:pPr>
+      <w:r>
+        <w:t>Honeywell to confirm that additional mounting points do not affect calibration or introduce stress concentrations</w:t>
+      </w:r>
+    </w:p>
+    <w:p>
+      <w:pPr>
+        <w:pStyle w:val="ListBullet"/>
+      </w:pPr>
+      <w:r>
+        <w:t>This must be part of the factory design — not a field modification</w:t>
       </w:r>
     </w:p>
     <w:p>
@@ -2684,16 +2943,17 @@
         <w:tblLook w:firstColumn="1" w:firstRow="1" w:lastColumn="0" w:lastRow="0" w:noHBand="0" w:noVBand="1" w:val="04A0"/>
       </w:tblPr>
       <w:tblGrid>
-        <w:gridCol w:w="1728"/>
-        <w:gridCol w:w="1728"/>
-        <w:gridCol w:w="1728"/>
-        <w:gridCol w:w="1728"/>
-        <w:gridCol w:w="1728"/>
+        <w:gridCol w:w="1440"/>
+        <w:gridCol w:w="1440"/>
+        <w:gridCol w:w="1440"/>
+        <w:gridCol w:w="1440"/>
+        <w:gridCol w:w="1440"/>
+        <w:gridCol w:w="1440"/>
       </w:tblGrid>
       <w:tr>
         <w:tc>
           <w:tcPr>
-            <w:tcW w:type="dxa" w:w="1728"/>
+            <w:tcW w:type="dxa" w:w="1440"/>
           </w:tcPr>
           <w:p>
             <w:r>
@@ -2706,7 +2966,7 @@
         </w:tc>
         <w:tc>
           <w:tcPr>
-            <w:tcW w:type="dxa" w:w="1728"/>
+            <w:tcW w:type="dxa" w:w="1440"/>
           </w:tcPr>
           <w:p>
             <w:r>
@@ -2719,7 +2979,7 @@
         </w:tc>
         <w:tc>
           <w:tcPr>
-            <w:tcW w:type="dxa" w:w="1728"/>
+            <w:tcW w:type="dxa" w:w="1440"/>
           </w:tcPr>
           <w:p>
             <w:r>
@@ -2732,7 +2992,7 @@
         </w:tc>
         <w:tc>
           <w:tcPr>
-            <w:tcW w:type="dxa" w:w="1728"/>
+            <w:tcW w:type="dxa" w:w="1440"/>
           </w:tcPr>
           <w:p>
             <w:r>
@@ -2745,7 +3005,20 @@
         </w:tc>
         <w:tc>
           <w:tcPr>
-            <w:tcW w:type="dxa" w:w="1728"/>
+            <w:tcW w:type="dxa" w:w="1440"/>
+          </w:tcPr>
+          <w:p>
+            <w:r>
+              <w:rPr>
+                <w:b/>
+              </w:rPr>
+              <w:t>Orientation</w:t>
+            </w:r>
+          </w:p>
+        </w:tc>
+        <w:tc>
+          <w:tcPr>
+            <w:tcW w:type="dxa" w:w="1440"/>
           </w:tcPr>
           <w:p>
             <w:r>
@@ -2760,7 +3033,7 @@
       <w:tr>
         <w:tc>
           <w:tcPr>
-            <w:tcW w:type="dxa" w:w="1728"/>
+            <w:tcW w:type="dxa" w:w="1440"/>
           </w:tcPr>
           <w:p>
             <w:r>
@@ -2770,41 +3043,51 @@
         </w:tc>
         <w:tc>
           <w:tcPr>
-            <w:tcW w:type="dxa" w:w="1728"/>
-          </w:tcPr>
-          <w:p>
-            <w:r>
-              <w:t>Flow tube + cradle</w:t>
-            </w:r>
-          </w:p>
-        </w:tc>
-        <w:tc>
-          <w:tcPr>
-            <w:tcW w:type="dxa" w:w="1728"/>
-          </w:tcPr>
-          <w:p>
-            <w:r>
-              <w:t>3,600 × 800 × 600 mm</w:t>
-            </w:r>
-          </w:p>
-        </w:tc>
-        <w:tc>
-          <w:tcPr>
-            <w:tcW w:type="dxa" w:w="1728"/>
-          </w:tcPr>
-          <w:p>
-            <w:r>
-              <w:t>~1,500–2,000 kg</w:t>
-            </w:r>
-          </w:p>
-        </w:tc>
-        <w:tc>
-          <w:tcPr>
-            <w:tcW w:type="dxa" w:w="1728"/>
-          </w:tcPr>
-          <w:p>
-            <w:r>
-              <w:t>Flipped, rolling dolly</w:t>
+            <w:tcW w:type="dxa" w:w="1440"/>
+          </w:tcPr>
+          <w:p>
+            <w:r>
+              <w:t>Flow tube on temp. frame</w:t>
+            </w:r>
+          </w:p>
+        </w:tc>
+        <w:tc>
+          <w:tcPr>
+            <w:tcW w:type="dxa" w:w="1440"/>
+          </w:tcPr>
+          <w:p>
+            <w:r>
+              <w:t>3,600 × 800 × 800 mm</w:t>
+            </w:r>
+          </w:p>
+        </w:tc>
+        <w:tc>
+          <w:tcPr>
+            <w:tcW w:type="dxa" w:w="1440"/>
+          </w:tcPr>
+          <w:p>
+            <w:r>
+              <w:t>~1,700–2,200 kg</w:t>
+            </w:r>
+          </w:p>
+        </w:tc>
+        <w:tc>
+          <w:tcPr>
+            <w:tcW w:type="dxa" w:w="1440"/>
+          </w:tcPr>
+          <w:p>
+            <w:r>
+              <w:t>Upright (tube is round)</w:t>
+            </w:r>
+          </w:p>
+        </w:tc>
+        <w:tc>
+          <w:tcPr>
+            <w:tcW w:type="dxa" w:w="1440"/>
+          </w:tcPr>
+          <w:p>
+            <w:r>
+              <w:t>Rolling dolly/temp. frame</w:t>
             </w:r>
           </w:p>
         </w:tc>
@@ -2812,7 +3095,7 @@
       <w:tr>
         <w:tc>
           <w:tcPr>
-            <w:tcW w:type="dxa" w:w="1728"/>
+            <w:tcW w:type="dxa" w:w="1440"/>
           </w:tcPr>
           <w:p>
             <w:r>
@@ -2822,7 +3105,7 @@
         </w:tc>
         <w:tc>
           <w:tcPr>
-            <w:tcW w:type="dxa" w:w="1728"/>
+            <w:tcW w:type="dxa" w:w="1440"/>
           </w:tcPr>
           <w:p>
             <w:r>
@@ -2832,7 +3115,7 @@
         </w:tc>
         <w:tc>
           <w:tcPr>
-            <w:tcW w:type="dxa" w:w="1728"/>
+            <w:tcW w:type="dxa" w:w="1440"/>
           </w:tcPr>
           <w:p>
             <w:r>
@@ -2842,7 +3125,7 @@
         </w:tc>
         <w:tc>
           <w:tcPr>
-            <w:tcW w:type="dxa" w:w="1728"/>
+            <w:tcW w:type="dxa" w:w="1440"/>
           </w:tcPr>
           <w:p>
             <w:r>
@@ -2852,11 +3135,21 @@
         </w:tc>
         <w:tc>
           <w:tcPr>
-            <w:tcW w:type="dxa" w:w="1728"/>
-          </w:tcPr>
-          <w:p>
-            <w:r>
-              <w:t>Flipped, rolling dolly</w:t>
+            <w:tcW w:type="dxa" w:w="1440"/>
+          </w:tcPr>
+          <w:p>
+            <w:r>
+              <w:t>Flipped 90° on side</w:t>
+            </w:r>
+          </w:p>
+        </w:tc>
+        <w:tc>
+          <w:tcPr>
+            <w:tcW w:type="dxa" w:w="1440"/>
+          </w:tcPr>
+          <w:p>
+            <w:r>
+              <w:t>Rolling dolly</w:t>
             </w:r>
           </w:p>
         </w:tc>
@@ -2864,7 +3157,7 @@
       <w:tr>
         <w:tc>
           <w:tcPr>
-            <w:tcW w:type="dxa" w:w="1728"/>
+            <w:tcW w:type="dxa" w:w="1440"/>
           </w:tcPr>
           <w:p>
             <w:r>
@@ -2874,7 +3167,7 @@
         </w:tc>
         <w:tc>
           <w:tcPr>
-            <w:tcW w:type="dxa" w:w="1728"/>
+            <w:tcW w:type="dxa" w:w="1440"/>
           </w:tcPr>
           <w:p>
             <w:r>
@@ -2884,7 +3177,7 @@
         </w:tc>
         <w:tc>
           <w:tcPr>
-            <w:tcW w:type="dxa" w:w="1728"/>
+            <w:tcW w:type="dxa" w:w="1440"/>
           </w:tcPr>
           <w:p>
             <w:r>
@@ -2894,7 +3187,7 @@
         </w:tc>
         <w:tc>
           <w:tcPr>
-            <w:tcW w:type="dxa" w:w="1728"/>
+            <w:tcW w:type="dxa" w:w="1440"/>
           </w:tcPr>
           <w:p>
             <w:r>
@@ -2904,11 +3197,21 @@
         </w:tc>
         <w:tc>
           <w:tcPr>
-            <w:tcW w:type="dxa" w:w="1728"/>
-          </w:tcPr>
-          <w:p>
-            <w:r>
-              <w:t>Flipped, rolling dolly</w:t>
+            <w:tcW w:type="dxa" w:w="1440"/>
+          </w:tcPr>
+          <w:p>
+            <w:r>
+              <w:t>Flipped 90° on side</w:t>
+            </w:r>
+          </w:p>
+        </w:tc>
+        <w:tc>
+          <w:tcPr>
+            <w:tcW w:type="dxa" w:w="1440"/>
+          </w:tcPr>
+          <w:p>
+            <w:r>
+              <w:t>Rolling dolly</w:t>
             </w:r>
           </w:p>
         </w:tc>
@@ -2916,7 +3219,7 @@
       <w:tr>
         <w:tc>
           <w:tcPr>
-            <w:tcW w:type="dxa" w:w="1728"/>
+            <w:tcW w:type="dxa" w:w="1440"/>
           </w:tcPr>
           <w:p>
             <w:r>
@@ -2926,7 +3229,7 @@
         </w:tc>
         <w:tc>
           <w:tcPr>
-            <w:tcW w:type="dxa" w:w="1728"/>
+            <w:tcW w:type="dxa" w:w="1440"/>
           </w:tcPr>
           <w:p>
             <w:r>
@@ -2936,7 +3239,7 @@
         </w:tc>
         <w:tc>
           <w:tcPr>
-            <w:tcW w:type="dxa" w:w="1728"/>
+            <w:tcW w:type="dxa" w:w="1440"/>
           </w:tcPr>
           <w:p>
             <w:r>
@@ -2946,7 +3249,7 @@
         </w:tc>
         <w:tc>
           <w:tcPr>
-            <w:tcW w:type="dxa" w:w="1728"/>
+            <w:tcW w:type="dxa" w:w="1440"/>
           </w:tcPr>
           <w:p>
             <w:r>
@@ -2956,11 +3259,21 @@
         </w:tc>
         <w:tc>
           <w:tcPr>
-            <w:tcW w:type="dxa" w:w="1728"/>
-          </w:tcPr>
-          <w:p>
-            <w:r>
-              <w:t>Upright, dolly or carry</w:t>
+            <w:tcW w:type="dxa" w:w="1440"/>
+          </w:tcPr>
+          <w:p>
+            <w:r>
+              <w:t>Upright</w:t>
+            </w:r>
+          </w:p>
+        </w:tc>
+        <w:tc>
+          <w:tcPr>
+            <w:tcW w:type="dxa" w:w="1440"/>
+          </w:tcPr>
+          <w:p>
+            <w:r>
+              <w:t>Dolly or carry</w:t>
             </w:r>
           </w:p>
         </w:tc>
@@ -2968,7 +3281,7 @@
       <w:tr>
         <w:tc>
           <w:tcPr>
-            <w:tcW w:type="dxa" w:w="1728"/>
+            <w:tcW w:type="dxa" w:w="1440"/>
           </w:tcPr>
           <w:p>
             <w:r>
@@ -2978,7 +3291,7 @@
         </w:tc>
         <w:tc>
           <w:tcPr>
-            <w:tcW w:type="dxa" w:w="1728"/>
+            <w:tcW w:type="dxa" w:w="1440"/>
           </w:tcPr>
           <w:p>
             <w:r>
@@ -2988,7 +3301,7 @@
         </w:tc>
         <w:tc>
           <w:tcPr>
-            <w:tcW w:type="dxa" w:w="1728"/>
+            <w:tcW w:type="dxa" w:w="1440"/>
           </w:tcPr>
           <w:p>
             <w:r>
@@ -2998,7 +3311,7 @@
         </w:tc>
         <w:tc>
           <w:tcPr>
-            <w:tcW w:type="dxa" w:w="1728"/>
+            <w:tcW w:type="dxa" w:w="1440"/>
           </w:tcPr>
           <w:p>
             <w:r>
@@ -3008,7 +3321,17 @@
         </w:tc>
         <w:tc>
           <w:tcPr>
-            <w:tcW w:type="dxa" w:w="1728"/>
+            <w:tcW w:type="dxa" w:w="1440"/>
+          </w:tcPr>
+          <w:p>
+            <w:r>
+              <w:t>Upright</w:t>
+            </w:r>
+          </w:p>
+        </w:tc>
+        <w:tc>
+          <w:tcPr>
+            <w:tcW w:type="dxa" w:w="1440"/>
           </w:tcPr>
           <w:p>
             <w:r>
@@ -3020,7 +3343,7 @@
       <w:tr>
         <w:tc>
           <w:tcPr>
-            <w:tcW w:type="dxa" w:w="1728"/>
+            <w:tcW w:type="dxa" w:w="1440"/>
           </w:tcPr>
           <w:p>
             <w:r/>
@@ -3028,7 +3351,7 @@
         </w:tc>
         <w:tc>
           <w:tcPr>
-            <w:tcW w:type="dxa" w:w="1728"/>
+            <w:tcW w:type="dxa" w:w="1440"/>
           </w:tcPr>
           <w:p>
             <w:r>
@@ -3038,7 +3361,7 @@
         </w:tc>
         <w:tc>
           <w:tcPr>
-            <w:tcW w:type="dxa" w:w="1728"/>
+            <w:tcW w:type="dxa" w:w="1440"/>
           </w:tcPr>
           <w:p>
             <w:r/>
@@ -3046,17 +3369,25 @@
         </w:tc>
         <w:tc>
           <w:tcPr>
-            <w:tcW w:type="dxa" w:w="1728"/>
-          </w:tcPr>
-          <w:p>
-            <w:r>
-              <w:t>~3,500–5,000 kg</w:t>
-            </w:r>
-          </w:p>
-        </w:tc>
-        <w:tc>
-          <w:tcPr>
-            <w:tcW w:type="dxa" w:w="1728"/>
+            <w:tcW w:type="dxa" w:w="1440"/>
+          </w:tcPr>
+          <w:p>
+            <w:r>
+              <w:t>~3,700–5,200 kg</w:t>
+            </w:r>
+          </w:p>
+        </w:tc>
+        <w:tc>
+          <w:tcPr>
+            <w:tcW w:type="dxa" w:w="1440"/>
+          </w:tcPr>
+          <w:p>
+            <w:r/>
+          </w:p>
+        </w:tc>
+        <w:tc>
+          <w:tcPr>
+            <w:tcW w:type="dxa" w:w="1440"/>
           </w:tcPr>
           <w:p>
             <w:r>
@@ -5475,7 +5806,7 @@
           </w:tcPr>
           <w:p>
             <w:r>
-              <w:t>We plan to transport the modules through the platform door by flipping them 90° on their side (rotating the cross-section). Can the flow tube and frame withstand being transported in a horizontal/flipped orientation? Any restrictions?</w:t>
+              <w:t>The frame sections will be flipped 90° on their side to pass through the platform door (cross-section becomes 756 × 1,448 mm). The flow tube is cylindrical and will be transported upright on a temporary Sifab-fabricated frame — no flipping needed. Can the frame withstand being transported in a flipped orientation? Any restrictions on the flow tube being temporarily mounted on a transport frame?</w:t>
             </w:r>
           </w:p>
         </w:tc>
@@ -5550,6 +5881,38 @@
           <w:p>
             <w:r>
               <w:t>MEDIUM</w:t>
+            </w:r>
+          </w:p>
+        </w:tc>
+      </w:tr>
+      <w:tr>
+        <w:tc>
+          <w:tcPr>
+            <w:tcW w:type="dxa" w:w="2880"/>
+          </w:tcPr>
+          <w:p>
+            <w:r>
+              <w:t>TQ-020</w:t>
+            </w:r>
+          </w:p>
+        </w:tc>
+        <w:tc>
+          <w:tcPr>
+            <w:tcW w:type="dxa" w:w="2880"/>
+          </w:tcPr>
+          <w:p>
+            <w:r>
+              <w:t>The standard SVP085 has 2 flow tube mounting points. If we split the frame, we need an additional mounting/support point at each splice location so the tube is supported on every frame section. Can Honeywell add saddle-type supports at the splice locations without affecting calibration or introducing stress on the flow tube?</w:t>
+            </w:r>
+          </w:p>
+        </w:tc>
+        <w:tc>
+          <w:tcPr>
+            <w:tcW w:type="dxa" w:w="2880"/>
+          </w:tcPr>
+          <w:p>
+            <w:r>
+              <w:t>CRITICAL</w:t>
             </w:r>
           </w:p>
         </w:tc>
@@ -5565,23 +5928,20 @@
         <w:pStyle w:val="Heading2"/>
       </w:pPr>
       <w:r>
-        <w:t>7. Sifab Engineering Scope</w:t>
+        <w:t>7. Honeywell Engineering Deliverables (Required in Bid)</w:t>
       </w:r>
     </w:p>
     <w:p>
-      <w:pPr>
-        <w:pStyle w:val="Heading3"/>
-      </w:pPr>
       <w:r>
-        <w:t>7.1 Structural Engineering (Norsok M-101, L-004, R-002)</w:t>
+        <w:t>All engineering for the modular split is Honeywell's scope. The following must be included in Honeywell's quotation:</w:t>
       </w:r>
     </w:p>
     <w:p>
       <w:pPr>
-        <w:pStyle w:val="ListBullet"/>
+        <w:pStyle w:val="Heading3"/>
       </w:pPr>
       <w:r>
-        <w:t>Frame modification design (splice joints or foot removal procedure)</w:t>
+        <w:t>7.1 Structural (Norsok M-101, L-004, R-002)</w:t>
       </w:r>
     </w:p>
     <w:p>
@@ -5589,7 +5949,23 @@
         <w:pStyle w:val="ListBullet"/>
       </w:pPr>
       <w:r>
-        <w:t>Transport cradle design for flow tube (SS316L, shock-mounted)</w:t>
+        <w:t>Split-ready frame design with bolted splice joints</w:t>
+      </w:r>
+    </w:p>
+    <w:p>
+      <w:pPr>
+        <w:pStyle w:val="ListBullet"/>
+      </w:pPr>
+      <w:r>
+        <w:t>Additional flow tube mounting points at splice locations</w:t>
+      </w:r>
+    </w:p>
+    <w:p>
+      <w:pPr>
+        <w:pStyle w:val="ListBullet"/>
+      </w:pPr>
+      <w:r>
+        <w:t>Temporary transport frame for flow tube (SS316L, with rollers and valve isolation)</w:t>
       </w:r>
     </w:p>
     <w:p>
@@ -5613,7 +5989,7 @@
         <w:pStyle w:val="ListBullet"/>
       </w:pPr>
       <w:r>
-        <w:t>Structural analysis of modified frame (FEA if required)</w:t>
+        <w:t>Structural analysis of split frame (FEA as required)</w:t>
       </w:r>
     </w:p>
     <w:p>
@@ -5621,7 +5997,7 @@
         <w:pStyle w:val="Heading3"/>
       </w:pPr>
       <w:r>
-        <w:t>7.2 Metering Engineering (API MPMS 4.2)</w:t>
+        <w:t>7.2 Metering (API MPMS 4.2)</w:t>
       </w:r>
     </w:p>
     <w:p>
@@ -5653,7 +6029,7 @@
         <w:pStyle w:val="ListBullet"/>
       </w:pPr>
       <w:r>
-        <w:t>Coordination with Justervesenet for SAT witness</w:t>
+        <w:t>Confirmation that calibration accuracy is maintained after reassembly</w:t>
       </w:r>
     </w:p>
     <w:p>
@@ -5669,7 +6045,7 @@
         <w:pStyle w:val="ListBullet"/>
       </w:pPr>
       <w:r>
-        <w:t>Disassembly/reassembly procedure for process piping</w:t>
+        <w:t>Complete disassembly/reassembly procedure for all process piping</w:t>
       </w:r>
     </w:p>
     <w:p>
@@ -5693,7 +6069,7 @@
         <w:pStyle w:val="Heading3"/>
       </w:pPr>
       <w:r>
-        <w:t>7.4 E&amp;I Engineering (Norsok E-001, I-001, TR3023, TR3032)</w:t>
+        <w:t>7.4 E&amp;I (Norsok E-001, I-001, TR3023, TR3032)</w:t>
       </w:r>
     </w:p>
     <w:p>
@@ -5757,7 +6133,7 @@
         <w:pStyle w:val="ListBullet"/>
       </w:pPr>
       <w:r>
-        <w:t>Risk assessment (HAZID) for offshore reassembly</w:t>
+        <w:t>Risk assessment for offshore reassembly</w:t>
       </w:r>
     </w:p>
     <w:p>
@@ -5765,7 +6141,55 @@
         <w:pStyle w:val="ListBullet"/>
       </w:pPr>
       <w:r>
-        <w:t>Permit to Work requirements</w:t>
+        <w:t>Method statements for disassembly and reassembly</w:t>
+      </w:r>
+    </w:p>
+    <w:p>
+      <w:pPr>
+        <w:pStyle w:val="Heading3"/>
+      </w:pPr>
+      <w:r>
+        <w:t>7.6 Services (included in Honeywell bid)</w:t>
+      </w:r>
+    </w:p>
+    <w:p>
+      <w:pPr>
+        <w:pStyle w:val="ListBullet"/>
+      </w:pPr>
+      <w:r>
+        <w:t>Honeywell personnel for disassembly at onshore facility in Norway</w:t>
+      </w:r>
+    </w:p>
+    <w:p>
+      <w:pPr>
+        <w:pStyle w:val="ListBullet"/>
+      </w:pPr>
+      <w:r>
+        <w:t>Honeywell certified prover technician on site for reassembly and commissioning on Snorre A</w:t>
+      </w:r>
+    </w:p>
+    <w:p>
+      <w:pPr>
+        <w:pStyle w:val="ListBullet"/>
+      </w:pPr>
+      <w:r>
+        <w:t>SAT (water draw test) after reassembly — witnessed by all parties</w:t>
+      </w:r>
+    </w:p>
+    <w:p>
+      <w:pPr>
+        <w:pStyle w:val="ListBullet"/>
+      </w:pPr>
+      <w:r>
+        <w:t>All transport frames and temporary supports designed and supplied by Honeywell</w:t>
+      </w:r>
+    </w:p>
+    <w:p>
+      <w:pPr>
+        <w:pStyle w:val="ListBullet"/>
+      </w:pPr>
+      <w:r>
+        <w:t>Lifting gear and mounting equipment arranged by end user (Equinor) on the platform</w:t>
       </w:r>
     </w:p>
     <w:p>
@@ -5778,70 +6202,259 @@
         <w:pStyle w:val="Heading2"/>
       </w:pPr>
       <w:r>
-        <w:t>8. Recommended Strategy for Honeywell Discussion</w:t>
+        <w:t>8. Honeywell Scope — Full Delivery Including Modular Split</w:t>
+      </w:r>
+    </w:p>
+    <w:p>
+      <w:pPr>
+        <w:pStyle w:val="Heading3"/>
+      </w:pPr>
+      <w:r>
+        <w:t>8.1 Core Principle: Honeywell Owns the Entire Process</w:t>
       </w:r>
     </w:p>
     <w:p>
       <w:r>
-        <w:t>Key message to Honeywell: Sifab needs Honeywell to design the SVP085 from the start as a "split-ready" unit. This means:</w:t>
+        <w:t>The modular split, transport, reassembly, and recommissioning is Honeywell's scope of delivery. Sifab is the buyer — Honeywell must agree to and deliver the complete solution, including:</w:t>
       </w:r>
     </w:p>
     <w:p>
       <w:pPr>
-        <w:pStyle w:val="ListNumber"/>
+        <w:pStyle w:val="ListBullet"/>
       </w:pPr>
       <w:r>
-        <w:t>Frame designed with bolted splice joints — not welded, so it can be disassembled without cutting</w:t>
+        <w:t>Design of the split-ready frame (bolted splice joints)</w:t>
       </w:r>
     </w:p>
     <w:p>
       <w:pPr>
-        <w:pStyle w:val="ListNumber"/>
+        <w:pStyle w:val="ListBullet"/>
       </w:pPr>
       <w:r>
-        <w:t>Flow tube mounted with bolted connections — easy to remove from frame without special tools</w:t>
+        <w:t>Additional flow tube mounting points at splice locations</w:t>
       </w:r>
     </w:p>
     <w:p>
       <w:pPr>
-        <w:pStyle w:val="ListNumber"/>
+        <w:pStyle w:val="ListBullet"/>
       </w:pPr>
       <w:r>
-        <w:t>Hydraulic system with quick-disconnect couplings — rapid disconnect/reconnect</w:t>
+        <w:t>Temporary transport frame/cradle for the flow tube</w:t>
       </w:r>
     </w:p>
     <w:p>
       <w:pPr>
-        <w:pStyle w:val="ListNumber"/>
+        <w:pStyle w:val="ListBullet"/>
       </w:pPr>
       <w:r>
-        <w:t>All alignment reference points laser-marked at factory — for reassembly verification</w:t>
+        <w:t>Factory build, calibration, and FAT as a complete unit</w:t>
       </w:r>
     </w:p>
     <w:p>
       <w:pPr>
-        <w:pStyle w:val="ListNumber"/>
+        <w:pStyle w:val="ListBullet"/>
       </w:pPr>
       <w:r>
-        <w:t>Factory-documented disassembly/reassembly procedure — step-by-step with torque values, alignment tolerances</w:t>
+        <w:t>Disassembly procedure and execution</w:t>
       </w:r>
     </w:p>
     <w:p>
       <w:pPr>
-        <w:pStyle w:val="ListNumber"/>
+        <w:pStyle w:val="ListBullet"/>
       </w:pPr>
       <w:r>
-        <w:t>Warranty explicitly covers the split process — warranty starts after SAT on Snorre A</w:t>
+        <w:t>All transport frames, dollies, and lifting equipment</w:t>
+      </w:r>
+    </w:p>
+    <w:p>
+      <w:pPr>
+        <w:pStyle w:val="ListBullet"/>
+      </w:pPr>
+      <w:r>
+        <w:t>Reassembly on Snorre A platform</w:t>
+      </w:r>
+    </w:p>
+    <w:p>
+      <w:pPr>
+        <w:pStyle w:val="ListBullet"/>
+      </w:pPr>
+      <w:r>
+        <w:t>SAT (water draw test) after reassembly</w:t>
+      </w:r>
+    </w:p>
+    <w:p>
+      <w:pPr>
+        <w:pStyle w:val="ListBullet"/>
+      </w:pPr>
+      <w:r>
+        <w:t>Full warranty starting after successful SAT on Snorre A</w:t>
       </w:r>
     </w:p>
     <w:p>
       <w:r>
-        <w:t>This is not a standard request. Honeywell has built 100+ offshore SVPs, but we cannot find evidence of a modular split design. Sifab must make the case that this is technically feasible and commercially necessary.</w:t>
+        <w:t>Sifab will work together with Honeywell throughout the process, providing local support, workshop facilities in Sandnes, offshore logistics coordination, and Norsok compliance oversight. But the engineering responsibility and delivery commitment must be Honeywell's.</w:t>
+      </w:r>
+    </w:p>
+    <w:p>
+      <w:pPr>
+        <w:pStyle w:val="Heading3"/>
+      </w:pPr>
+      <w:r>
+        <w:t>8.2 What Honeywell Must Include in Their Bid</w:t>
+      </w:r>
+    </w:p>
+    <w:p>
+      <w:pPr>
+        <w:pStyle w:val="ListNumber"/>
+      </w:pPr>
+      <w:r>
+        <w:t>Frame designed with bolted splice joints from the start — not welded, so it can be unbolted into 2 sections and reassembled. Factory-machined alignment features (dowel pins or register faces).</w:t>
+      </w:r>
+    </w:p>
+    <w:p>
+      <w:pPr>
+        <w:pStyle w:val="ListNumber"/>
+      </w:pPr>
+      <w:r>
+        <w:t>Additional flow tube mounting point at the splice location — saddle-type support so each frame section carries the tube. Must not affect calibration.</w:t>
+      </w:r>
+    </w:p>
+    <w:p>
+      <w:pPr>
+        <w:pStyle w:val="ListNumber"/>
+      </w:pPr>
+      <w:r>
+        <w:t>Temporary transport frame for the flow tube — with valve isolation, rollers, shock mounts, and lifting lugs. Honeywell to design and supply.</w:t>
+      </w:r>
+    </w:p>
+    <w:p>
+      <w:pPr>
+        <w:pStyle w:val="ListNumber"/>
+      </w:pPr>
+      <w:r>
+        <w:t>Hydraulic system with quick-disconnect couplings — rapid disconnect/reconnect for the drive unit.</w:t>
+      </w:r>
+    </w:p>
+    <w:p>
+      <w:pPr>
+        <w:pStyle w:val="ListNumber"/>
+      </w:pPr>
+      <w:r>
+        <w:t>Alignment reference points laser-marked at factory — for reassembly verification.</w:t>
+      </w:r>
+    </w:p>
+    <w:p>
+      <w:pPr>
+        <w:pStyle w:val="ListNumber"/>
+      </w:pPr>
+      <w:r>
+        <w:t>Complete disassembly/reassembly procedure — documented, with torque values, alignment tolerances, and step-by-step instructions.</w:t>
+      </w:r>
+    </w:p>
+    <w:p>
+      <w:pPr>
+        <w:pStyle w:val="ListNumber"/>
+      </w:pPr>
+      <w:r>
+        <w:t>Disassembly at onshore facility in Norway — Honeywell personnel to supervise or execute.</w:t>
+      </w:r>
+    </w:p>
+    <w:p>
+      <w:pPr>
+        <w:pStyle w:val="ListNumber"/>
+      </w:pPr>
+      <w:r>
+        <w:t>Reassembly and commissioning on Snorre A — Honeywell personnel on site.</w:t>
+      </w:r>
+    </w:p>
+    <w:p>
+      <w:pPr>
+        <w:pStyle w:val="ListNumber"/>
+      </w:pPr>
+      <w:r>
+        <w:t>SAT (water draw test) after reassembly — witnessed by Buyer, Contractor, End Client, and Justervesenet.</w:t>
+      </w:r>
+    </w:p>
+    <w:p>
+      <w:pPr>
+        <w:pStyle w:val="ListNumber"/>
+      </w:pPr>
+      <w:r>
+        <w:t>Warranty starts after successful SAT on Snorre A — minimum 28 months from commissioning, not from factory shipment.</w:t>
+      </w:r>
+    </w:p>
+    <w:p>
+      <w:pPr>
+        <w:pStyle w:val="Heading3"/>
+      </w:pPr>
+      <w:r>
+        <w:t>8.3 Why This is Feasible</w:t>
       </w:r>
     </w:p>
     <w:p>
       <w:r>
-        <w:t>Sifab's value-add: We have the structural fabrication capability to design and manufacture the transport cradles, modified frame components, and lifting arrangements — all to Norsok standards. We can take ownership of the split engineering while Honeywell focuses on the prover itself.</w:t>
+        <w:t>The transport concept is straightforward:</w:t>
+      </w:r>
+    </w:p>
+    <w:p>
+      <w:pPr>
+        <w:pStyle w:val="ListBullet"/>
+      </w:pPr>
+      <w:r>
+        <w:t>The flow tube (the precision part) is cylindrical (~Ø400 mm) — it rolls straight through the 1,400 mm door with plenty of clearance, mounted on a temporary transport frame. No flipping, no complex maneuvering.</w:t>
+      </w:r>
+    </w:p>
+    <w:p>
+      <w:pPr>
+        <w:pStyle w:val="ListBullet"/>
+      </w:pPr>
+      <w:r>
+        <w:t>The frame sections (structural steel, non-precision) are flipped 90° on their side — simple mechanical handling.</w:t>
+      </w:r>
+    </w:p>
+    <w:p>
+      <w:pPr>
+        <w:pStyle w:val="ListBullet"/>
+      </w:pPr>
+      <w:r>
+        <w:t>The drive unit and controller are compact boxes that fit through the door easily.</w:t>
+      </w:r>
+    </w:p>
+    <w:p>
+      <w:pPr>
+        <w:pStyle w:val="ListBullet"/>
+      </w:pPr>
+      <w:r>
+        <w:t>Once inside, everything goes back onto the original Honeywell frame exactly as it was at FAT. The temporary transport frame comes back out.</w:t>
+      </w:r>
+    </w:p>
+    <w:p>
+      <w:pPr>
+        <w:pStyle w:val="ListBullet"/>
+      </w:pPr>
+      <w:r>
+        <w:t>A water draw SAT confirms calibration is maintained. This is standard practice for any offshore prover installation.</w:t>
+      </w:r>
+    </w:p>
+    <w:p>
+      <w:pPr>
+        <w:pStyle w:val="ListBullet"/>
+      </w:pPr>
+      <w:r>
+        <w:t>Honeywell has over 100 offshore SVPs installed worldwide. The modular split is a logistics challenge, not a technical barrier.</w:t>
+      </w:r>
+    </w:p>
+    <w:p>
+      <w:pPr>
+        <w:pStyle w:val="Heading3"/>
+      </w:pPr>
+      <w:r>
+        <w:t>8.4 Commercial Reality</w:t>
+      </w:r>
+    </w:p>
+    <w:p>
+      <w:r>
+        <w:t>This is an Equinor fiscal metering project on Snorre A — a significant contract. The modular split engineering is additional scope that Honeywell should price into their bid. We expect Honeywell to include all costs for the split design, temporary transport equipment, disassembly, reassembly, and SAT as line items in their quotation.</w:t>
       </w:r>
     </w:p>
     <w:p>
@@ -5940,7 +6553,7 @@
           </w:tcPr>
           <w:p>
             <w:r>
-              <w:t>Send TQ-009 through TQ-016 to Honeywell (via Sidney Swart)</w:t>
+              <w:t>Send this modular split plan + TQ-009 through TQ-020 to Honeywell (via Sidney Swart)</w:t>
             </w:r>
           </w:p>
         </w:tc>
@@ -5950,7 +6563,7 @@
           </w:tcPr>
           <w:p>
             <w:r>
-              <w:t>Sondre / Tom</w:t>
+              <w:t>Tom</w:t>
             </w:r>
           </w:p>
         </w:tc>
@@ -6024,7 +6637,7 @@
           </w:tcPr>
           <w:p>
             <w:r>
-              <w:t>Confirm door opening dimensions with Equinor/Guidant (exact as-built)</w:t>
+              <w:t>Confirm door opening dimensions with Equinor/Guidant (exact as-built measurements)</w:t>
             </w:r>
           </w:p>
         </w:tc>
@@ -6066,7 +6679,7 @@
           </w:tcPr>
           <w:p>
             <w:r>
-              <w:t>Ask Equinor if door frame can be temporarily removed for extra width</w:t>
+              <w:t>Ask Equinor for corridor dimensions and transport route from door to prover room</w:t>
             </w:r>
           </w:p>
         </w:tc>
@@ -6108,7 +6721,7 @@
           </w:tcPr>
           <w:p>
             <w:r>
-              <w:t>Structural engineering — preliminary frame sectioning concept</w:t>
+              <w:t>Meeting with Honeywell to discuss split concept and confirm feasibility</w:t>
             </w:r>
           </w:p>
         </w:tc>
@@ -6118,7 +6731,7 @@
           </w:tcPr>
           <w:p>
             <w:r>
-              <w:t>Sifab Structural</w:t>
+              <w:t>Tom / Sondre</w:t>
             </w:r>
           </w:p>
         </w:tc>
@@ -6128,7 +6741,7 @@
           </w:tcPr>
           <w:p>
             <w:r>
-              <w:t>2 weeks</w:t>
+              <w:t>ASAP</w:t>
             </w:r>
           </w:p>
         </w:tc>
@@ -6150,7 +6763,7 @@
           </w:tcPr>
           <w:p>
             <w:r>
-              <w:t>Transport cradle concept design</w:t>
+              <w:t>Honeywell to provide preliminary split concept drawing</w:t>
             </w:r>
           </w:p>
         </w:tc>
@@ -6160,7 +6773,7 @@
           </w:tcPr>
           <w:p>
             <w:r>
-              <w:t>Sifab Structural</w:t>
+              <w:t>Honeywell</w:t>
             </w:r>
           </w:p>
         </w:tc>
@@ -6170,7 +6783,7 @@
           </w:tcPr>
           <w:p>
             <w:r>
-              <w:t>2 weeks</w:t>
+              <w:t>With bid</w:t>
             </w:r>
           </w:p>
         </w:tc>
@@ -6192,7 +6805,7 @@
           </w:tcPr>
           <w:p>
             <w:r>
-              <w:t>Metering — alignment verification procedure (draft)</w:t>
+              <w:t>Honeywell to provide weight breakdown by component</w:t>
             </w:r>
           </w:p>
         </w:tc>
@@ -6202,7 +6815,7 @@
           </w:tcPr>
           <w:p>
             <w:r>
-              <w:t>Sifab Metering</w:t>
+              <w:t>Honeywell</w:t>
             </w:r>
           </w:p>
         </w:tc>
@@ -6212,7 +6825,7 @@
           </w:tcPr>
           <w:p>
             <w:r>
-              <w:t>3 weeks</w:t>
+              <w:t>With bid</w:t>
             </w:r>
           </w:p>
         </w:tc>
@@ -6234,7 +6847,7 @@
           </w:tcPr>
           <w:p>
             <w:r>
-              <w:t>HSE — preliminary lifting plan and HAZID</w:t>
+              <w:t>Honeywell to confirm warranty terms for split/reassembly scope</w:t>
             </w:r>
           </w:p>
         </w:tc>
@@ -6244,7 +6857,7 @@
           </w:tcPr>
           <w:p>
             <w:r>
-              <w:t>Sifab HSE</w:t>
+              <w:t>Honeywell</w:t>
             </w:r>
           </w:p>
         </w:tc>
@@ -6254,7 +6867,7 @@
           </w:tcPr>
           <w:p>
             <w:r>
-              <w:t>3 weeks</w:t>
+              <w:t>With bid</w:t>
             </w:r>
           </w:p>
         </w:tc>
@@ -6276,7 +6889,7 @@
           </w:tcPr>
           <w:p>
             <w:r>
-              <w:t>Commercial — estimate cost for split engineering scope</w:t>
+              <w:t>Honeywell to price modular split as line items in quotation</w:t>
             </w:r>
           </w:p>
         </w:tc>
@@ -6286,7 +6899,7 @@
           </w:tcPr>
           <w:p>
             <w:r>
-              <w:t>Sondre / Tom</w:t>
+              <w:t>Honeywell</w:t>
             </w:r>
           </w:p>
         </w:tc>
@@ -6296,7 +6909,7 @@
           </w:tcPr>
           <w:p>
             <w:r>
-              <w:t>For bid submission</w:t>
+              <w:t>With bid</w:t>
             </w:r>
           </w:p>
         </w:tc>
@@ -6318,7 +6931,7 @@
           </w:tcPr>
           <w:p>
             <w:r>
-              <w:t>Meeting with Honeywell to discuss split concept</w:t>
+              <w:t>Sifab to review Honeywell bid and confirm commercial terms</w:t>
             </w:r>
           </w:p>
         </w:tc>
@@ -6328,7 +6941,7 @@
           </w:tcPr>
           <w:p>
             <w:r>
-              <w:t>All</w:t>
+              <w:t>Sondre / Tom</w:t>
             </w:r>
           </w:p>
         </w:tc>
@@ -6338,7 +6951,7 @@
           </w:tcPr>
           <w:p>
             <w:r>
-              <w:t>ASAP after TQ response</w:t>
+              <w:t>After bid received</w:t>
             </w:r>
           </w:p>
         </w:tc>

</xml_diff>

<commit_message>
Update modular split plan: max 2500mm per module, frame split into 3 sections, 21 TQs
Co-Authored-By: Claude Opus 4.6 <noreply@anthropic.com>
</commit_message>
<xml_diff>
--- a/projects/snorre-a-compact-prover/engineering/Modular_Split_Execution_Plan_SVP085.docx
+++ b/projects/snorre-a-compact-prover/engineering/Modular_Split_Execution_Plan_SVP085.docx
@@ -263,6 +263,28 @@
           <w:p>
             <w:r>
               <w:t>2,200 mm</w:t>
+            </w:r>
+          </w:p>
+        </w:tc>
+      </w:tr>
+      <w:tr>
+        <w:tc>
+          <w:tcPr>
+            <w:tcW w:type="dxa" w:w="4320"/>
+          </w:tcPr>
+          <w:p>
+            <w:r>
+              <w:t>Max module length</w:t>
+            </w:r>
+          </w:p>
+        </w:tc>
+        <w:tc>
+          <w:tcPr>
+            <w:tcW w:type="dxa" w:w="4320"/>
+          </w:tcPr>
+          <w:p>
+            <w:r>
+              <w:t>2,500 mm (corridor/maneuvering constraint)</w:t>
             </w:r>
           </w:p>
         </w:tc>
@@ -1738,7 +1760,7 @@
     </w:tbl>
     <w:p>
       <w:r>
-        <w:t>Remaining constraint: The 5,258 mm overall length must be split into sections short enough to maneuver through corridors and around corners on the platform.</w:t>
+        <w:t>Remaining constraint: No module may exceed 2,500 mm in length. The 5,258 mm overall length must be split into sections that each stay within this limit for corridor maneuvering on the platform.</w:t>
       </w:r>
     </w:p>
     <w:p>
@@ -1840,7 +1862,7 @@
           </w:tcPr>
           <w:p>
             <w:r>
-              <w:t>~3,500 × Ø400 mm (cylindrical)</w:t>
+              <w:t>LENGTH TBD — must be confirmed by Honeywell × Ø400 mm (cylindrical)</w:t>
             </w:r>
           </w:p>
         </w:tc>
@@ -1852,7 +1874,7 @@
           </w:tcPr>
           <w:p>
             <w:r>
-              <w:t>Temporary transport frame</w:t>
+              <w:t>Max allowed length</w:t>
             </w:r>
           </w:p>
         </w:tc>
@@ -1862,7 +1884,7 @@
           </w:tcPr>
           <w:p>
             <w:r>
-              <w:t>~3,600 × 800 × 800 mm</w:t>
+              <w:t>2,500 mm (hard constraint)</w:t>
             </w:r>
           </w:p>
         </w:tc>
@@ -1874,7 +1896,7 @@
           </w:tcPr>
           <w:p>
             <w:r>
-              <w:t>Estimated weight (tube + temp. frame)</w:t>
+              <w:t>Temporary transport frame</w:t>
             </w:r>
           </w:p>
         </w:tc>
@@ -1884,7 +1906,7 @@
           </w:tcPr>
           <w:p>
             <w:r>
-              <w:t>~1,700–2,200 kg</w:t>
+              <w:t>Length to match tube + 100 mm, max 800 × 800 mm cross-section</w:t>
             </w:r>
           </w:p>
         </w:tc>
@@ -1896,7 +1918,7 @@
           </w:tcPr>
           <w:p>
             <w:r>
-              <w:t>Transport orientation</w:t>
+              <w:t>Estimated weight (tube + temp. frame)</w:t>
             </w:r>
           </w:p>
         </w:tc>
@@ -1906,7 +1928,7 @@
           </w:tcPr>
           <w:p>
             <w:r>
-              <w:t>UPRIGHT — no flipping needed (tube is round)</w:t>
+              <w:t>~1,700–2,200 kg</w:t>
             </w:r>
           </w:p>
         </w:tc>
@@ -1918,6 +1940,28 @@
           </w:tcPr>
           <w:p>
             <w:r>
+              <w:t>Transport orientation</w:t>
+            </w:r>
+          </w:p>
+        </w:tc>
+        <w:tc>
+          <w:tcPr>
+            <w:tcW w:type="dxa" w:w="4320"/>
+          </w:tcPr>
+          <w:p>
+            <w:r>
+              <w:t>UPRIGHT — no flipping needed (tube is round)</w:t>
+            </w:r>
+          </w:p>
+        </w:tc>
+      </w:tr>
+      <w:tr>
+        <w:tc>
+          <w:tcPr>
+            <w:tcW w:type="dxa" w:w="4320"/>
+          </w:tcPr>
+          <w:p>
+            <w:r>
               <w:t>Fits through door?</w:t>
             </w:r>
           </w:p>
@@ -1934,6 +1978,11 @@
         </w:tc>
       </w:tr>
     </w:tbl>
+    <w:p>
+      <w:r>
+        <w:t>CRITICAL: Flow tube length must be confirmed by Honeywell. The SVP085 overall length is 5,258 mm, but the actual flow tube length may be shorter (the overall dimension includes frame overhang, drive housing, etc.). If the flow tube exceeds 2,500 mm, this must be discussed with Honeywell — the calibrated tube cannot be shortened. Honeywell to advise if the tube length is compatible with the 2,500 mm module limit, and if not, what alternatives exist.</w:t>
+      </w:r>
+    </w:p>
     <w:p>
       <w:r>
         <w:t>Temporary transport frame concept:</w:t>
@@ -2114,12 +2163,12 @@
         <w:pStyle w:val="Heading3"/>
       </w:pPr>
       <w:r>
-        <w:t>Module 2: Structural Frame + Hydraulic Drive (SPLIT INTO 2 SUB-MODULES)</w:t>
+        <w:t>Module 2: Structural Frame + Hydraulic Drive (SPLIT INTO SUB-MODULES)</w:t>
       </w:r>
     </w:p>
     <w:p>
       <w:r>
-        <w:t>Description: The SS316L support frame split into 2 sections at designed splice points. Motor and hydraulic drive removed from frame and transported as a separate sub-module to keep frame sections light and balanced.</w:t>
+        <w:t>Description: The SS316L support frame split into 3 sections at designed splice points, each section max 2,500 mm long. Motor and hydraulic drive removed from frame and transported as a separate sub-module to keep frame sections light and balanced.</w:t>
       </w:r>
     </w:p>
     <w:p>
@@ -2185,7 +2234,7 @@
           </w:tcPr>
           <w:p>
             <w:r>
-              <w:t>~2,600 × 1,448 × ~800 mm (upright)</w:t>
+              <w:t>~1,750 × 1,448 × ~800 mm (upright)</w:t>
             </w:r>
           </w:p>
         </w:tc>
@@ -2207,7 +2256,7 @@
           </w:tcPr>
           <w:p>
             <w:r>
-              <w:t>~2,600 × 800 × 1,448 mm</w:t>
+              <w:t>~1,750 × 800 × 1,448 mm</w:t>
             </w:r>
           </w:p>
         </w:tc>
@@ -2229,7 +2278,7 @@
           </w:tcPr>
           <w:p>
             <w:r>
-              <w:t>~600–800 kg</w:t>
+              <w:t>~400–500 kg</w:t>
             </w:r>
           </w:p>
         </w:tc>
@@ -2262,7 +2311,7 @@
         <w:pStyle w:val="Heading4"/>
       </w:pPr>
       <w:r>
-        <w:t>Module 2B — Frame Section: Non-Drive End</w:t>
+        <w:t>Module 2B — Frame Section: Center</w:t>
       </w:r>
     </w:p>
     <w:tbl>
@@ -2320,7 +2369,7 @@
           </w:tcPr>
           <w:p>
             <w:r>
-              <w:t>~2,700 × 1,448 × ~800 mm (upright)</w:t>
+              <w:t>~1,750 × 1,448 × ~800 mm (upright)</w:t>
             </w:r>
           </w:p>
         </w:tc>
@@ -2342,7 +2391,7 @@
           </w:tcPr>
           <w:p>
             <w:r>
-              <w:t>~2,700 × 800 × 1,448 mm</w:t>
+              <w:t>~1,750 × 800 × 1,448 mm</w:t>
             </w:r>
           </w:p>
         </w:tc>
@@ -2364,7 +2413,7 @@
           </w:tcPr>
           <w:p>
             <w:r>
-              <w:t>~500–700 kg</w:t>
+              <w:t>~400–500 kg</w:t>
             </w:r>
           </w:p>
         </w:tc>
@@ -2397,7 +2446,142 @@
         <w:pStyle w:val="Heading4"/>
       </w:pPr>
       <w:r>
-        <w:t>Module 2C — Hydraulic Drive Unit (separate from frame)</w:t>
+        <w:t>Module 2C — Frame Section: Non-Drive End</w:t>
+      </w:r>
+    </w:p>
+    <w:tbl>
+      <w:tblPr>
+        <w:tblStyle w:val="TableGrid"/>
+        <w:tblW w:type="auto" w:w="0"/>
+        <w:tblLook w:firstColumn="1" w:firstRow="1" w:lastColumn="0" w:lastRow="0" w:noHBand="0" w:noVBand="1" w:val="04A0"/>
+      </w:tblPr>
+      <w:tblGrid>
+        <w:gridCol w:w="4320"/>
+        <w:gridCol w:w="4320"/>
+      </w:tblGrid>
+      <w:tr>
+        <w:tc>
+          <w:tcPr>
+            <w:tcW w:type="dxa" w:w="4320"/>
+          </w:tcPr>
+          <w:p>
+            <w:r>
+              <w:rPr>
+                <w:b/>
+              </w:rPr>
+              <w:t>Parameter</w:t>
+            </w:r>
+          </w:p>
+        </w:tc>
+        <w:tc>
+          <w:tcPr>
+            <w:tcW w:type="dxa" w:w="4320"/>
+          </w:tcPr>
+          <w:p>
+            <w:r>
+              <w:rPr>
+                <w:b/>
+              </w:rPr>
+              <w:t>Value</w:t>
+            </w:r>
+          </w:p>
+        </w:tc>
+      </w:tr>
+      <w:tr>
+        <w:tc>
+          <w:tcPr>
+            <w:tcW w:type="dxa" w:w="4320"/>
+          </w:tcPr>
+          <w:p>
+            <w:r>
+              <w:t>Estimated dimensions</w:t>
+            </w:r>
+          </w:p>
+        </w:tc>
+        <w:tc>
+          <w:tcPr>
+            <w:tcW w:type="dxa" w:w="4320"/>
+          </w:tcPr>
+          <w:p>
+            <w:r>
+              <w:t>~1,750 × 1,448 × ~800 mm (upright)</w:t>
+            </w:r>
+          </w:p>
+        </w:tc>
+      </w:tr>
+      <w:tr>
+        <w:tc>
+          <w:tcPr>
+            <w:tcW w:type="dxa" w:w="4320"/>
+          </w:tcPr>
+          <w:p>
+            <w:r>
+              <w:t>Flipped for transport</w:t>
+            </w:r>
+          </w:p>
+        </w:tc>
+        <w:tc>
+          <w:tcPr>
+            <w:tcW w:type="dxa" w:w="4320"/>
+          </w:tcPr>
+          <w:p>
+            <w:r>
+              <w:t>~1,750 × 800 × 1,448 mm</w:t>
+            </w:r>
+          </w:p>
+        </w:tc>
+      </w:tr>
+      <w:tr>
+        <w:tc>
+          <w:tcPr>
+            <w:tcW w:type="dxa" w:w="4320"/>
+          </w:tcPr>
+          <w:p>
+            <w:r>
+              <w:t>Weight (frame only)</w:t>
+            </w:r>
+          </w:p>
+        </w:tc>
+        <w:tc>
+          <w:tcPr>
+            <w:tcW w:type="dxa" w:w="4320"/>
+          </w:tcPr>
+          <w:p>
+            <w:r>
+              <w:t>~400–500 kg</w:t>
+            </w:r>
+          </w:p>
+        </w:tc>
+      </w:tr>
+      <w:tr>
+        <w:tc>
+          <w:tcPr>
+            <w:tcW w:type="dxa" w:w="4320"/>
+          </w:tcPr>
+          <w:p>
+            <w:r>
+              <w:t>Fits through door (flipped)?</w:t>
+            </w:r>
+          </w:p>
+        </w:tc>
+        <w:tc>
+          <w:tcPr>
+            <w:tcW w:type="dxa" w:w="4320"/>
+          </w:tcPr>
+          <w:p>
+            <w:r>
+              <w:t>YES (800 mm W × 1,448 mm H)</w:t>
+            </w:r>
+          </w:p>
+        </w:tc>
+      </w:tr>
+    </w:tbl>
+    <w:p>
+      <w:pPr>
+        <w:pStyle w:val="Heading4"/>
+      </w:pPr>
+      <w:r>
+        <w:t>Module 2D — Hydraulic Drive Unit (separate from frame)</w:t>
       </w:r>
     </w:p>
     <w:tbl>
@@ -2686,7 +2870,7 @@
         <w:pStyle w:val="ListBullet"/>
       </w:pPr>
       <w:r>
-        <w:t>If frame is split into 2 sections → 1 additional mounting point at the splice (total: 3)</w:t>
+        <w:t>Frame is split into 3 sections → 2 additional mounting points at the splices (total: 4)</w:t>
       </w:r>
     </w:p>
     <w:p>
@@ -3057,7 +3241,7 @@
           </w:tcPr>
           <w:p>
             <w:r>
-              <w:t>3,600 × 800 × 800 mm</w:t>
+              <w:t>TBD (max 2,500) × 800 × 800 mm</w:t>
             </w:r>
           </w:p>
         </w:tc>
@@ -3119,7 +3303,7 @@
           </w:tcPr>
           <w:p>
             <w:r>
-              <w:t>2,600 × 800 × 1,448 mm</w:t>
+              <w:t>~1,750 × 800 × 1,448 mm</w:t>
             </w:r>
           </w:p>
         </w:tc>
@@ -3129,7 +3313,7 @@
           </w:tcPr>
           <w:p>
             <w:r>
-              <w:t>~600–800 kg</w:t>
+              <w:t>~400–500 kg</w:t>
             </w:r>
           </w:p>
         </w:tc>
@@ -3171,7 +3355,7 @@
           </w:tcPr>
           <w:p>
             <w:r>
-              <w:t>Frame — non-drive end</w:t>
+              <w:t>Frame — center</w:t>
             </w:r>
           </w:p>
         </w:tc>
@@ -3181,7 +3365,7 @@
           </w:tcPr>
           <w:p>
             <w:r>
-              <w:t>2,700 × 800 × 1,448 mm</w:t>
+              <w:t>~1,750 × 800 × 1,448 mm</w:t>
             </w:r>
           </w:p>
         </w:tc>
@@ -3191,7 +3375,7 @@
           </w:tcPr>
           <w:p>
             <w:r>
-              <w:t>~500–700 kg</w:t>
+              <w:t>~400–500 kg</w:t>
             </w:r>
           </w:p>
         </w:tc>
@@ -3233,7 +3417,7 @@
           </w:tcPr>
           <w:p>
             <w:r>
-              <w:t>Hydraulic drive unit</w:t>
+              <w:t>Frame — non-drive end</w:t>
             </w:r>
           </w:p>
         </w:tc>
@@ -3243,7 +3427,7 @@
           </w:tcPr>
           <w:p>
             <w:r>
-              <w:t>1,200 × 800 × 800 mm</w:t>
+              <w:t>~1,750 × 800 × 1,448 mm</w:t>
             </w:r>
           </w:p>
         </w:tc>
@@ -3253,7 +3437,7 @@
           </w:tcPr>
           <w:p>
             <w:r>
-              <w:t>~500–800 kg</w:t>
+              <w:t>~400–500 kg</w:t>
             </w:r>
           </w:p>
         </w:tc>
@@ -3263,7 +3447,7 @@
           </w:tcPr>
           <w:p>
             <w:r>
-              <w:t>Upright</w:t>
+              <w:t>Flipped 90° on side</w:t>
             </w:r>
           </w:p>
         </w:tc>
@@ -3273,7 +3457,7 @@
           </w:tcPr>
           <w:p>
             <w:r>
-              <w:t>Dolly or carry</w:t>
+              <w:t>Rolling dolly</w:t>
             </w:r>
           </w:p>
         </w:tc>
@@ -3285,7 +3469,7 @@
           </w:tcPr>
           <w:p>
             <w:r>
-              <w:t>3</w:t>
+              <w:t>2D</w:t>
             </w:r>
           </w:p>
         </w:tc>
@@ -3295,7 +3479,7 @@
           </w:tcPr>
           <w:p>
             <w:r>
-              <w:t>Controller + piping + piston</w:t>
+              <w:t>Hydraulic drive unit</w:t>
             </w:r>
           </w:p>
         </w:tc>
@@ -3305,7 +3489,7 @@
           </w:tcPr>
           <w:p>
             <w:r>
-              <w:t>Various (all &lt; 1,200 mm wide)</w:t>
+              <w:t>1,200 × 800 × 800 mm</w:t>
             </w:r>
           </w:p>
         </w:tc>
@@ -3315,7 +3499,7 @@
           </w:tcPr>
           <w:p>
             <w:r>
-              <w:t>~400–700 kg</w:t>
+              <w:t>~500–800 kg</w:t>
             </w:r>
           </w:p>
         </w:tc>
@@ -3335,7 +3519,7 @@
           </w:tcPr>
           <w:p>
             <w:r>
-              <w:t>Multiple small loads</w:t>
+              <w:t>Dolly or carry</w:t>
             </w:r>
           </w:p>
         </w:tc>
@@ -3346,6 +3530,68 @@
             <w:tcW w:type="dxa" w:w="1440"/>
           </w:tcPr>
           <w:p>
+            <w:r>
+              <w:t>3</w:t>
+            </w:r>
+          </w:p>
+        </w:tc>
+        <w:tc>
+          <w:tcPr>
+            <w:tcW w:type="dxa" w:w="1440"/>
+          </w:tcPr>
+          <w:p>
+            <w:r>
+              <w:t>Controller + piping + piston</w:t>
+            </w:r>
+          </w:p>
+        </w:tc>
+        <w:tc>
+          <w:tcPr>
+            <w:tcW w:type="dxa" w:w="1440"/>
+          </w:tcPr>
+          <w:p>
+            <w:r>
+              <w:t>Various (all &lt; 1,200 mm wide)</w:t>
+            </w:r>
+          </w:p>
+        </w:tc>
+        <w:tc>
+          <w:tcPr>
+            <w:tcW w:type="dxa" w:w="1440"/>
+          </w:tcPr>
+          <w:p>
+            <w:r>
+              <w:t>~400–700 kg</w:t>
+            </w:r>
+          </w:p>
+        </w:tc>
+        <w:tc>
+          <w:tcPr>
+            <w:tcW w:type="dxa" w:w="1440"/>
+          </w:tcPr>
+          <w:p>
+            <w:r>
+              <w:t>Upright</w:t>
+            </w:r>
+          </w:p>
+        </w:tc>
+        <w:tc>
+          <w:tcPr>
+            <w:tcW w:type="dxa" w:w="1440"/>
+          </w:tcPr>
+          <w:p>
+            <w:r>
+              <w:t>Multiple small loads</w:t>
+            </w:r>
+          </w:p>
+        </w:tc>
+      </w:tr>
+      <w:tr>
+        <w:tc>
+          <w:tcPr>
+            <w:tcW w:type="dxa" w:w="1440"/>
+          </w:tcPr>
+          <w:p>
             <w:r/>
           </w:p>
         </w:tc>
@@ -3364,6 +3610,26 @@
             <w:tcW w:type="dxa" w:w="1440"/>
           </w:tcPr>
           <w:p>
+            <w:r>
+              <w:t>All modules ≤ 2,500 mm long</w:t>
+            </w:r>
+          </w:p>
+        </w:tc>
+        <w:tc>
+          <w:tcPr>
+            <w:tcW w:type="dxa" w:w="1440"/>
+          </w:tcPr>
+          <w:p>
+            <w:r>
+              <w:t>~3,800–5,200 kg</w:t>
+            </w:r>
+          </w:p>
+        </w:tc>
+        <w:tc>
+          <w:tcPr>
+            <w:tcW w:type="dxa" w:w="1440"/>
+          </w:tcPr>
+          <w:p>
             <w:r/>
           </w:p>
         </w:tc>
@@ -3373,25 +3639,7 @@
           </w:tcPr>
           <w:p>
             <w:r>
-              <w:t>~3,700–5,200 kg</w:t>
-            </w:r>
-          </w:p>
-        </w:tc>
-        <w:tc>
-          <w:tcPr>
-            <w:tcW w:type="dxa" w:w="1440"/>
-          </w:tcPr>
-          <w:p>
-            <w:r/>
-          </w:p>
-        </w:tc>
-        <w:tc>
-          <w:tcPr>
-            <w:tcW w:type="dxa" w:w="1440"/>
-          </w:tcPr>
-          <w:p>
-            <w:r>
-              <w:t>5–6 loads through door</w:t>
+              <w:t>6–7 loads through door</w:t>
             </w:r>
           </w:p>
         </w:tc>
@@ -5902,7 +6150,39 @@
           </w:tcPr>
           <w:p>
             <w:r>
-              <w:t>The standard SVP085 has 2 flow tube mounting points. If we split the frame, we need an additional mounting/support point at each splice location so the tube is supported on every frame section. Can Honeywell add saddle-type supports at the splice locations without affecting calibration or introducing stress on the flow tube?</w:t>
+              <w:t>The standard SVP085 has 2 flow tube mounting points. We are splitting the frame into 3 sections, creating 2 splice locations. We need an additional saddle-type support at each splice so every frame section carries the tube (total: 4 mounting points). Can Honeywell add these without affecting calibration or introducing stress on the flow tube?</w:t>
+            </w:r>
+          </w:p>
+        </w:tc>
+        <w:tc>
+          <w:tcPr>
+            <w:tcW w:type="dxa" w:w="2880"/>
+          </w:tcPr>
+          <w:p>
+            <w:r>
+              <w:t>CRITICAL</w:t>
+            </w:r>
+          </w:p>
+        </w:tc>
+      </w:tr>
+      <w:tr>
+        <w:tc>
+          <w:tcPr>
+            <w:tcW w:type="dxa" w:w="2880"/>
+          </w:tcPr>
+          <w:p>
+            <w:r>
+              <w:t>TQ-021</w:t>
+            </w:r>
+          </w:p>
+        </w:tc>
+        <w:tc>
+          <w:tcPr>
+            <w:tcW w:type="dxa" w:w="2880"/>
+          </w:tcPr>
+          <w:p>
+            <w:r>
+              <w:t>What is the exact length of the SVP085 flow tube (calibrated bore only, excluding frame overhang)? All modules must be ≤2,500 mm long for platform corridor maneuvering. If the flow tube exceeds 2,500 mm, what alternatives does Honeywell propose?</w:t>
             </w:r>
           </w:p>
         </w:tc>

</xml_diff>